<commit_message>
Updates user stories to include some MVP items discussed in class Saturday, March 17
</commit_message>
<xml_diff>
--- a/design/user_stories/US-3 Lets Eat- Activity Result.docx
+++ b/design/user_stories/US-3 Lets Eat- Activity Result.docx
@@ -21,13 +21,21 @@
     </w:p>
     <w:p>
       <w:r>
-        <w:t>As a user I should be able to view activities if found that matches</w:t>
+        <w:t xml:space="preserve">As a user I should be able to view activities if found that </w:t>
+      </w:r>
+      <w:proofErr w:type="gramStart"/>
+      <w:r>
+        <w:t>matches</w:t>
       </w:r>
       <w:r>
         <w:t xml:space="preserve"> </w:t>
       </w:r>
       <w:r>
-        <w:t xml:space="preserve"> search criteria I entered</w:t>
+        <w:t xml:space="preserve"> search</w:t>
+      </w:r>
+      <w:proofErr w:type="gramEnd"/>
+      <w:r>
+        <w:t xml:space="preserve"> criteria I entered</w:t>
       </w:r>
       <w:r>
         <w:t>.</w:t>
@@ -112,10 +120,18 @@
         </w:numPr>
       </w:pPr>
       <w:r>
-        <w:t>If there are activities ,</w:t>
-      </w:r>
-      <w:r>
-        <w:t>Page should also display option to click “None of these interest me”</w:t>
+        <w:t xml:space="preserve">If there are </w:t>
+      </w:r>
+      <w:proofErr w:type="gramStart"/>
+      <w:r>
+        <w:t>activities ,</w:t>
+      </w:r>
+      <w:r>
+        <w:t>Page</w:t>
+      </w:r>
+      <w:proofErr w:type="gramEnd"/>
+      <w:r>
+        <w:t xml:space="preserve"> should also display option to click “None of these interest me”</w:t>
       </w:r>
       <w:r>
         <w:t xml:space="preserve"> </w:t>
@@ -130,7 +146,34 @@
         </w:numPr>
       </w:pPr>
       <w:r>
-        <w:t>Each activity is displayed with all the group member’s names who have already joined the activity.</w:t>
+        <w:t xml:space="preserve">Each activity is displayed with all the </w:t>
+      </w:r>
+      <w:r>
+        <w:rPr>
+          <w:strike/>
+        </w:rPr>
+        <w:t>group member’s names</w:t>
+      </w:r>
+      <w:r>
+        <w:t xml:space="preserve"> </w:t>
+      </w:r>
+      <w:r>
+        <w:t xml:space="preserve">the number of people </w:t>
+      </w:r>
+      <w:r>
+        <w:t>who h</w:t>
+      </w:r>
+      <w:r>
+        <w:t xml:space="preserve">ave already joined the activity, </w:t>
+      </w:r>
+      <w:r>
+        <w:rPr>
+          <w:b/>
+        </w:rPr>
+        <w:t>and how many seats are left available</w:t>
+      </w:r>
+      <w:r>
+        <w:t xml:space="preserve"> in the activity</w:t>
       </w:r>
     </w:p>
     <w:p>
@@ -142,17 +185,18 @@
         </w:numPr>
       </w:pPr>
       <w:r>
-        <w:t>Each activity has</w:t>
-      </w:r>
-      <w:r>
-        <w:t xml:space="preserve"> an option to </w:t>
-      </w:r>
-      <w:r>
-        <w:t xml:space="preserve"> “join”</w:t>
-      </w:r>
-      <w:r>
-        <w:t>.</w:t>
-      </w:r>
+        <w:t xml:space="preserve">Each activity has an option </w:t>
+      </w:r>
+      <w:proofErr w:type="gramStart"/>
+      <w:r>
+        <w:t>to  “</w:t>
+      </w:r>
+      <w:proofErr w:type="gramEnd"/>
+      <w:r>
+        <w:t>join”.</w:t>
+      </w:r>
+      <w:bookmarkStart w:id="0" w:name="_GoBack"/>
+      <w:bookmarkEnd w:id="0"/>
     </w:p>
     <w:p>
       <w:pPr>
@@ -163,10 +207,7 @@
         </w:numPr>
       </w:pPr>
       <w:r>
-        <w:t>When “Join” button is clicked it should navigate the user to User information page</w:t>
-      </w:r>
-      <w:r>
-        <w:t>.</w:t>
+        <w:t>When “Join” button is clicked it should navigate the user to User information page.</w:t>
       </w:r>
     </w:p>
     <w:p>
@@ -183,8 +224,6 @@
       <w:r>
         <w:t>.</w:t>
       </w:r>
-      <w:bookmarkStart w:id="0" w:name="_GoBack"/>
-      <w:bookmarkEnd w:id="0"/>
     </w:p>
     <w:p>
       <w:pPr>
@@ -195,16 +234,15 @@
         </w:numPr>
       </w:pPr>
       <w:r>
-        <w:t xml:space="preserve">Both options “None of these interest me “ and “create new activity” when clicked should navigate </w:t>
-      </w:r>
-      <w:r>
-        <w:t xml:space="preserve"> the user to </w:t>
-      </w:r>
-      <w:r>
-        <w:t xml:space="preserve">the </w:t>
-      </w:r>
-      <w:r>
-        <w:t>new activity list page.</w:t>
+        <w:t xml:space="preserve">Both options “None of these interest me </w:t>
+      </w:r>
+      <w:proofErr w:type="gramStart"/>
+      <w:r>
+        <w:t>“ and</w:t>
+      </w:r>
+      <w:proofErr w:type="gramEnd"/>
+      <w:r>
+        <w:t xml:space="preserve"> “create new activity” when clicked should navigate  the user to the new activity list page.</w:t>
       </w:r>
     </w:p>
     <w:p>

</xml_diff>